<commit_message>
feat(ise): lab 6 done
</commit_message>
<xml_diff>
--- a/12/ise/6/report.docx
+++ b/12/ise/6/report.docx
@@ -3213,33 +3213,19 @@
           <w:szCs w:val="28"/>
           <w:rtl w:val="0"/>
         </w:rPr>
-        <w:t>діаграма на рівні реалізації</w:t>
-      </w:r>
-      <w:r>
-        <w:rPr>
-          <w:rFonts w:ascii="Times New Roman" w:hAnsi="Times New Roman"/>
-          <w:sz w:val="28"/>
-          <w:szCs w:val="28"/>
-          <w:rtl w:val="0"/>
-        </w:rPr>
-        <w:t>.</w:t>
-      </w:r>
-      <w:r>
-        <w:rPr>
-          <w:rFonts w:ascii="Times New Roman" w:cs="Times New Roman" w:hAnsi="Times New Roman" w:eastAsia="Times New Roman"/>
-          <w:sz w:val="28"/>
-          <w:szCs w:val="28"/>
-        </w:rPr>
+        <w:t xml:space="preserve">діаграма </w:t>
+      </w:r>
+      <w:r>
         <w:drawing xmlns:a="http://schemas.openxmlformats.org/drawingml/2006/main">
           <wp:anchor distT="152400" distB="152400" distL="152400" distR="152400" simplePos="0" relativeHeight="251660288" behindDoc="0" locked="0" layoutInCell="1" allowOverlap="1">
             <wp:simplePos x="0" y="0"/>
-            <wp:positionH relativeFrom="margin">
-              <wp:posOffset>1207144</wp:posOffset>
+            <wp:positionH relativeFrom="page">
+              <wp:posOffset>2165014</wp:posOffset>
             </wp:positionH>
             <wp:positionV relativeFrom="page">
               <wp:posOffset>539750</wp:posOffset>
             </wp:positionV>
-            <wp:extent cx="3689966" cy="8861370"/>
+            <wp:extent cx="3586516" cy="8706333"/>
             <wp:effectExtent l="0" t="0" r="0" b="0"/>
             <wp:wrapTopAndBottom distT="152400" distB="152400"/>
             <wp:docPr id="1073741826" name="officeArt object" descr="Image"/>
@@ -3264,7 +3250,7 @@
                   <pic:spPr>
                     <a:xfrm>
                       <a:off x="0" y="0"/>
-                      <a:ext cx="3689966" cy="8861370"/>
+                      <a:ext cx="3586516" cy="8706333"/>
                     </a:xfrm>
                     <a:prstGeom prst="rect">
                       <a:avLst/>
@@ -3280,6 +3266,24 @@
             </a:graphic>
           </wp:anchor>
         </w:drawing>
+      </w:r>
+      <w:r>
+        <w:rPr>
+          <w:rFonts w:ascii="Times New Roman" w:hAnsi="Times New Roman" w:hint="default"/>
+          <w:sz w:val="28"/>
+          <w:szCs w:val="28"/>
+          <w:rtl w:val="0"/>
+        </w:rPr>
+        <w:t>на рівні реалізації</w:t>
+      </w:r>
+      <w:r>
+        <w:rPr>
+          <w:rFonts w:ascii="Times New Roman" w:hAnsi="Times New Roman"/>
+          <w:sz w:val="28"/>
+          <w:szCs w:val="28"/>
+          <w:rtl w:val="0"/>
+        </w:rPr>
+        <w:t>.</w:t>
       </w:r>
     </w:p>
     <w:p>

</xml_diff>

<commit_message>
feat(ise): lab 6 refactor
</commit_message>
<xml_diff>
--- a/12/ise/6/report.docx
+++ b/12/ise/6/report.docx
@@ -3302,20 +3302,95 @@
         <w:jc w:val="left"/>
         <w:rPr>
           <w:rFonts w:ascii="Courier" w:cs="Courier" w:hAnsi="Courier" w:eastAsia="Courier"/>
-          <w:sz w:val="20"/>
-          <w:szCs w:val="20"/>
-          <w:rtl w:val="0"/>
+          <w:i w:val="0"/>
+          <w:iCs w:val="0"/>
+          <w:outline w:val="0"/>
+          <w:color w:val="000000"/>
+          <w:sz w:val="20"/>
+          <w:szCs w:val="20"/>
+          <w:rtl w:val="0"/>
+          <w14:textFill>
+            <w14:solidFill>
+              <w14:srgbClr w14:val="000000"/>
+            </w14:solidFill>
+          </w14:textFill>
         </w:rPr>
       </w:pPr>
       <w:r>
         <w:rPr>
           <w:rFonts w:ascii="Courier" w:hAnsi="Courier"/>
+          <w:i w:val="0"/>
+          <w:iCs w:val="0"/>
+          <w:outline w:val="0"/>
+          <w:color w:val="000000"/>
           <w:sz w:val="20"/>
           <w:szCs w:val="20"/>
           <w:rtl w:val="0"/>
           <w:lang w:val="en-US"/>
-        </w:rPr>
-        <w:t xml:space="preserve">  Human *people;</w:t>
+          <w14:textFill>
+            <w14:solidFill>
+              <w14:srgbClr w14:val="000000"/>
+            </w14:solidFill>
+          </w14:textFill>
+        </w:rPr>
+        <w:t xml:space="preserve">  Human **people; </w:t>
+      </w:r>
+      <w:r>
+        <w:rPr>
+          <w:rFonts w:ascii="Courier" w:hAnsi="Courier"/>
+          <w:i w:val="1"/>
+          <w:iCs w:val="1"/>
+          <w:outline w:val="0"/>
+          <w:color w:val="959395"/>
+          <w:sz w:val="20"/>
+          <w:szCs w:val="20"/>
+          <w:rtl w:val="0"/>
+          <w:lang w:val="en-US"/>
+          <w14:textFill>
+            <w14:solidFill>
+              <w14:srgbClr w14:val="959395"/>
+            </w14:solidFill>
+          </w14:textFill>
+        </w:rPr>
+        <w:t>// array of pointers - ag</w:t>
+      </w:r>
+      <w:r>
+        <w:rPr>
+          <w:rFonts w:ascii="Courier" w:hAnsi="Courier"/>
+          <w:i w:val="1"/>
+          <w:iCs w:val="1"/>
+          <w:outline w:val="0"/>
+          <w:color w:val="959395"/>
+          <w:sz w:val="20"/>
+          <w:szCs w:val="20"/>
+          <w:rtl w:val="0"/>
+          <w:lang w:val="en-US"/>
+          <w14:textFill>
+            <w14:solidFill>
+              <w14:srgbClr w14:val="959395"/>
+            </w14:solidFill>
+          </w14:textFill>
+        </w:rPr>
+        <w:t>g</w:t>
+      </w:r>
+      <w:r>
+        <w:rPr>
+          <w:rFonts w:ascii="Courier" w:hAnsi="Courier"/>
+          <w:i w:val="1"/>
+          <w:iCs w:val="1"/>
+          <w:outline w:val="0"/>
+          <w:color w:val="959395"/>
+          <w:sz w:val="20"/>
+          <w:szCs w:val="20"/>
+          <w:rtl w:val="0"/>
+          <w:lang w:val="fr-FR"/>
+          <w14:textFill>
+            <w14:solidFill>
+              <w14:srgbClr w14:val="959395"/>
+            </w14:solidFill>
+          </w14:textFill>
+        </w:rPr>
+        <w:t>regation</w:t>
       </w:r>
     </w:p>
     <w:p>
@@ -3342,19 +3417,94 @@
         <w:jc w:val="left"/>
         <w:rPr>
           <w:rFonts w:ascii="Courier" w:cs="Courier" w:hAnsi="Courier" w:eastAsia="Courier"/>
-          <w:sz w:val="20"/>
-          <w:szCs w:val="20"/>
-          <w:rtl w:val="0"/>
+          <w:i w:val="0"/>
+          <w:iCs w:val="0"/>
+          <w:outline w:val="0"/>
+          <w:color w:val="000000"/>
+          <w:sz w:val="20"/>
+          <w:szCs w:val="20"/>
+          <w:rtl w:val="0"/>
+          <w14:textFill>
+            <w14:solidFill>
+              <w14:srgbClr w14:val="000000"/>
+            </w14:solidFill>
+          </w14:textFill>
         </w:rPr>
       </w:pPr>
       <w:r>
         <w:rPr>
           <w:rFonts w:ascii="Courier" w:hAnsi="Courier"/>
-          <w:sz w:val="20"/>
-          <w:szCs w:val="20"/>
-          <w:rtl w:val="0"/>
-        </w:rPr>
-        <w:t xml:space="preserve">  Plane *planes;</w:t>
+          <w:i w:val="0"/>
+          <w:iCs w:val="0"/>
+          <w:outline w:val="0"/>
+          <w:color w:val="000000"/>
+          <w:sz w:val="20"/>
+          <w:szCs w:val="20"/>
+          <w:rtl w:val="0"/>
+          <w14:textFill>
+            <w14:solidFill>
+              <w14:srgbClr w14:val="000000"/>
+            </w14:solidFill>
+          </w14:textFill>
+        </w:rPr>
+        <w:t xml:space="preserve">  Plane **planes; </w:t>
+      </w:r>
+      <w:r>
+        <w:rPr>
+          <w:rFonts w:ascii="Courier" w:hAnsi="Courier"/>
+          <w:i w:val="1"/>
+          <w:iCs w:val="1"/>
+          <w:outline w:val="0"/>
+          <w:color w:val="959395"/>
+          <w:sz w:val="20"/>
+          <w:szCs w:val="20"/>
+          <w:rtl w:val="0"/>
+          <w:lang w:val="en-US"/>
+          <w14:textFill>
+            <w14:solidFill>
+              <w14:srgbClr w14:val="959395"/>
+            </w14:solidFill>
+          </w14:textFill>
+        </w:rPr>
+        <w:t>// array of pointers - ag</w:t>
+      </w:r>
+      <w:r>
+        <w:rPr>
+          <w:rFonts w:ascii="Courier" w:hAnsi="Courier"/>
+          <w:i w:val="1"/>
+          <w:iCs w:val="1"/>
+          <w:outline w:val="0"/>
+          <w:color w:val="959395"/>
+          <w:sz w:val="20"/>
+          <w:szCs w:val="20"/>
+          <w:rtl w:val="0"/>
+          <w:lang w:val="en-US"/>
+          <w14:textFill>
+            <w14:solidFill>
+              <w14:srgbClr w14:val="959395"/>
+            </w14:solidFill>
+          </w14:textFill>
+        </w:rPr>
+        <w:t>g</w:t>
+      </w:r>
+      <w:r>
+        <w:rPr>
+          <w:rFonts w:ascii="Courier" w:hAnsi="Courier"/>
+          <w:i w:val="1"/>
+          <w:iCs w:val="1"/>
+          <w:outline w:val="0"/>
+          <w:color w:val="959395"/>
+          <w:sz w:val="20"/>
+          <w:szCs w:val="20"/>
+          <w:rtl w:val="0"/>
+          <w:lang w:val="fr-FR"/>
+          <w14:textFill>
+            <w14:solidFill>
+              <w14:srgbClr w14:val="959395"/>
+            </w14:solidFill>
+          </w14:textFill>
+        </w:rPr>
+        <w:t>regation</w:t>
       </w:r>
     </w:p>
     <w:p>
@@ -3381,20 +3531,57 @@
         <w:jc w:val="left"/>
         <w:rPr>
           <w:rFonts w:ascii="Courier" w:cs="Courier" w:hAnsi="Courier" w:eastAsia="Courier"/>
-          <w:sz w:val="20"/>
-          <w:szCs w:val="20"/>
-          <w:rtl w:val="0"/>
+          <w:i w:val="0"/>
+          <w:iCs w:val="0"/>
+          <w:outline w:val="0"/>
+          <w:color w:val="000000"/>
+          <w:sz w:val="20"/>
+          <w:szCs w:val="20"/>
+          <w:rtl w:val="0"/>
+          <w14:textFill>
+            <w14:solidFill>
+              <w14:srgbClr w14:val="000000"/>
+            </w14:solidFill>
+          </w14:textFill>
         </w:rPr>
       </w:pPr>
       <w:r>
         <w:rPr>
           <w:rFonts w:ascii="Courier" w:hAnsi="Courier"/>
+          <w:i w:val="0"/>
+          <w:iCs w:val="0"/>
+          <w:outline w:val="0"/>
+          <w:color w:val="000000"/>
           <w:sz w:val="20"/>
           <w:szCs w:val="20"/>
           <w:rtl w:val="0"/>
           <w:lang w:val="en-US"/>
-        </w:rPr>
-        <w:t xml:space="preserve">  Income income;</w:t>
+          <w14:textFill>
+            <w14:solidFill>
+              <w14:srgbClr w14:val="000000"/>
+            </w14:solidFill>
+          </w14:textFill>
+        </w:rPr>
+        <w:t xml:space="preserve">  Income income;  </w:t>
+      </w:r>
+      <w:r>
+        <w:rPr>
+          <w:rFonts w:ascii="Courier" w:hAnsi="Courier"/>
+          <w:i w:val="1"/>
+          <w:iCs w:val="1"/>
+          <w:outline w:val="0"/>
+          <w:color w:val="959395"/>
+          <w:sz w:val="20"/>
+          <w:szCs w:val="20"/>
+          <w:rtl w:val="0"/>
+          <w:lang w:val="en-US"/>
+          <w14:textFill>
+            <w14:solidFill>
+              <w14:srgbClr w14:val="959395"/>
+            </w14:solidFill>
+          </w14:textFill>
+        </w:rPr>
+        <w:t>// object - composition</w:t>
       </w:r>
     </w:p>
     <w:p>
@@ -3466,15 +3653,6 @@
           <w:rtl w:val="0"/>
         </w:rPr>
       </w:pPr>
-      <w:r>
-        <w:rPr>
-          <w:rFonts w:ascii="Courier" w:hAnsi="Courier"/>
-          <w:sz w:val="20"/>
-          <w:szCs w:val="20"/>
-          <w:rtl w:val="0"/>
-        </w:rPr>
-        <w:t>};</w:t>
-      </w:r>
     </w:p>
     <w:p>
       <w:pPr>
@@ -3499,6 +3677,359 @@
         <w:ind w:left="0" w:right="0" w:firstLine="0"/>
         <w:jc w:val="left"/>
         <w:rPr>
+          <w:rFonts w:ascii="Courier" w:cs="Courier" w:hAnsi="Courier" w:eastAsia="Courier"/>
+          <w:sz w:val="20"/>
+          <w:szCs w:val="20"/>
+          <w:rtl w:val="0"/>
+        </w:rPr>
+      </w:pPr>
+      <w:r>
+        <w:rPr>
+          <w:rFonts w:ascii="Courier" w:hAnsi="Courier"/>
+          <w:sz w:val="20"/>
+          <w:szCs w:val="20"/>
+          <w:rtl w:val="0"/>
+        </w:rPr>
+        <w:t xml:space="preserve">  </w:t>
+      </w:r>
+      <w:r>
+        <w:rPr>
+          <w:rFonts w:ascii="Courier" w:hAnsi="Courier"/>
+          <w:outline w:val="0"/>
+          <w:color w:val="021993"/>
+          <w:sz w:val="20"/>
+          <w:szCs w:val="20"/>
+          <w:rtl w:val="0"/>
+          <w:lang w:val="en-US"/>
+          <w14:textFill>
+            <w14:solidFill>
+              <w14:srgbClr w14:val="021994"/>
+            </w14:solidFill>
+          </w14:textFill>
+        </w:rPr>
+        <w:t>System</w:t>
+      </w:r>
+      <w:r>
+        <w:rPr>
+          <w:rFonts w:ascii="Courier" w:hAnsi="Courier"/>
+          <w:sz w:val="20"/>
+          <w:szCs w:val="20"/>
+          <w:rtl w:val="0"/>
+          <w:lang w:val="en-US"/>
+        </w:rPr>
+        <w:t>(Human **people, Plane **planes) {</w:t>
+      </w:r>
+    </w:p>
+    <w:p>
+      <w:pPr>
+        <w:pStyle w:val="Default"/>
+        <w:tabs>
+          <w:tab w:val="left" w:pos="720"/>
+          <w:tab w:val="left" w:pos="1440"/>
+          <w:tab w:val="left" w:pos="2160"/>
+          <w:tab w:val="left" w:pos="2880"/>
+          <w:tab w:val="left" w:pos="3600"/>
+          <w:tab w:val="left" w:pos="4320"/>
+          <w:tab w:val="left" w:pos="5040"/>
+          <w:tab w:val="left" w:pos="5760"/>
+          <w:tab w:val="left" w:pos="6480"/>
+          <w:tab w:val="left" w:pos="7200"/>
+          <w:tab w:val="left" w:pos="7920"/>
+          <w:tab w:val="left" w:pos="8640"/>
+          <w:tab w:val="left" w:pos="9360"/>
+        </w:tabs>
+        <w:bidi w:val="0"/>
+        <w:spacing w:before="0" w:line="240" w:lineRule="auto"/>
+        <w:ind w:left="0" w:right="0" w:firstLine="0"/>
+        <w:jc w:val="left"/>
+        <w:rPr>
+          <w:rFonts w:ascii="Courier" w:cs="Courier" w:hAnsi="Courier" w:eastAsia="Courier"/>
+          <w:sz w:val="20"/>
+          <w:szCs w:val="20"/>
+          <w:rtl w:val="0"/>
+        </w:rPr>
+      </w:pPr>
+      <w:r>
+        <w:rPr>
+          <w:rFonts w:ascii="Courier" w:hAnsi="Courier"/>
+          <w:sz w:val="20"/>
+          <w:szCs w:val="20"/>
+          <w:rtl w:val="0"/>
+        </w:rPr>
+        <w:t xml:space="preserve">    </w:t>
+      </w:r>
+      <w:r>
+        <w:rPr>
+          <w:rFonts w:ascii="Courier" w:hAnsi="Courier"/>
+          <w:b w:val="1"/>
+          <w:bCs w:val="1"/>
+          <w:sz w:val="20"/>
+          <w:szCs w:val="20"/>
+          <w:rtl w:val="0"/>
+          <w:lang w:val="en-US"/>
+        </w:rPr>
+        <w:t>this</w:t>
+      </w:r>
+      <w:r>
+        <w:rPr>
+          <w:rFonts w:ascii="Courier" w:hAnsi="Courier"/>
+          <w:sz w:val="20"/>
+          <w:szCs w:val="20"/>
+          <w:rtl w:val="0"/>
+          <w:lang w:val="en-US"/>
+        </w:rPr>
+        <w:t>-&gt;people = people;</w:t>
+      </w:r>
+    </w:p>
+    <w:p>
+      <w:pPr>
+        <w:pStyle w:val="Default"/>
+        <w:tabs>
+          <w:tab w:val="left" w:pos="720"/>
+          <w:tab w:val="left" w:pos="1440"/>
+          <w:tab w:val="left" w:pos="2160"/>
+          <w:tab w:val="left" w:pos="2880"/>
+          <w:tab w:val="left" w:pos="3600"/>
+          <w:tab w:val="left" w:pos="4320"/>
+          <w:tab w:val="left" w:pos="5040"/>
+          <w:tab w:val="left" w:pos="5760"/>
+          <w:tab w:val="left" w:pos="6480"/>
+          <w:tab w:val="left" w:pos="7200"/>
+          <w:tab w:val="left" w:pos="7920"/>
+          <w:tab w:val="left" w:pos="8640"/>
+          <w:tab w:val="left" w:pos="9360"/>
+        </w:tabs>
+        <w:bidi w:val="0"/>
+        <w:spacing w:before="0" w:line="240" w:lineRule="auto"/>
+        <w:ind w:left="0" w:right="0" w:firstLine="0"/>
+        <w:jc w:val="left"/>
+        <w:rPr>
+          <w:rFonts w:ascii="Courier" w:cs="Courier" w:hAnsi="Courier" w:eastAsia="Courier"/>
+          <w:sz w:val="20"/>
+          <w:szCs w:val="20"/>
+          <w:rtl w:val="0"/>
+        </w:rPr>
+      </w:pPr>
+      <w:r>
+        <w:rPr>
+          <w:rFonts w:ascii="Courier" w:hAnsi="Courier"/>
+          <w:sz w:val="20"/>
+          <w:szCs w:val="20"/>
+          <w:rtl w:val="0"/>
+        </w:rPr>
+        <w:t xml:space="preserve">    </w:t>
+      </w:r>
+      <w:r>
+        <w:rPr>
+          <w:rFonts w:ascii="Courier" w:hAnsi="Courier"/>
+          <w:b w:val="1"/>
+          <w:bCs w:val="1"/>
+          <w:sz w:val="20"/>
+          <w:szCs w:val="20"/>
+          <w:rtl w:val="0"/>
+          <w:lang w:val="en-US"/>
+        </w:rPr>
+        <w:t>this</w:t>
+      </w:r>
+      <w:r>
+        <w:rPr>
+          <w:rFonts w:ascii="Courier" w:hAnsi="Courier"/>
+          <w:sz w:val="20"/>
+          <w:szCs w:val="20"/>
+          <w:rtl w:val="0"/>
+          <w:lang w:val="es-ES_tradnl"/>
+        </w:rPr>
+        <w:t>-&gt;planes = planes;</w:t>
+      </w:r>
+    </w:p>
+    <w:p>
+      <w:pPr>
+        <w:pStyle w:val="Default"/>
+        <w:tabs>
+          <w:tab w:val="left" w:pos="720"/>
+          <w:tab w:val="left" w:pos="1440"/>
+          <w:tab w:val="left" w:pos="2160"/>
+          <w:tab w:val="left" w:pos="2880"/>
+          <w:tab w:val="left" w:pos="3600"/>
+          <w:tab w:val="left" w:pos="4320"/>
+          <w:tab w:val="left" w:pos="5040"/>
+          <w:tab w:val="left" w:pos="5760"/>
+          <w:tab w:val="left" w:pos="6480"/>
+          <w:tab w:val="left" w:pos="7200"/>
+          <w:tab w:val="left" w:pos="7920"/>
+          <w:tab w:val="left" w:pos="8640"/>
+          <w:tab w:val="left" w:pos="9360"/>
+        </w:tabs>
+        <w:bidi w:val="0"/>
+        <w:spacing w:before="0" w:line="240" w:lineRule="auto"/>
+        <w:ind w:left="0" w:right="0" w:firstLine="0"/>
+        <w:jc w:val="left"/>
+        <w:rPr>
+          <w:rFonts w:ascii="Courier" w:cs="Courier" w:hAnsi="Courier" w:eastAsia="Courier"/>
+          <w:sz w:val="20"/>
+          <w:szCs w:val="20"/>
+          <w:rtl w:val="0"/>
+        </w:rPr>
+      </w:pPr>
+      <w:r>
+        <w:rPr>
+          <w:rFonts w:ascii="Courier" w:hAnsi="Courier"/>
+          <w:sz w:val="20"/>
+          <w:szCs w:val="20"/>
+          <w:rtl w:val="0"/>
+        </w:rPr>
+        <w:t xml:space="preserve">    </w:t>
+      </w:r>
+      <w:r>
+        <w:rPr>
+          <w:rFonts w:ascii="Courier" w:hAnsi="Courier"/>
+          <w:b w:val="1"/>
+          <w:bCs w:val="1"/>
+          <w:sz w:val="20"/>
+          <w:szCs w:val="20"/>
+          <w:rtl w:val="0"/>
+          <w:lang w:val="en-US"/>
+        </w:rPr>
+        <w:t>this</w:t>
+      </w:r>
+      <w:r>
+        <w:rPr>
+          <w:rFonts w:ascii="Courier" w:hAnsi="Courier"/>
+          <w:sz w:val="20"/>
+          <w:szCs w:val="20"/>
+          <w:rtl w:val="0"/>
+          <w:lang w:val="en-US"/>
+        </w:rPr>
+        <w:t xml:space="preserve">-&gt;income = </w:t>
+      </w:r>
+      <w:r>
+        <w:rPr>
+          <w:rFonts w:ascii="Courier" w:hAnsi="Courier"/>
+          <w:outline w:val="0"/>
+          <w:color w:val="021993"/>
+          <w:sz w:val="20"/>
+          <w:szCs w:val="20"/>
+          <w:rtl w:val="0"/>
+          <w:lang w:val="en-US"/>
+          <w14:textFill>
+            <w14:solidFill>
+              <w14:srgbClr w14:val="021994"/>
+            </w14:solidFill>
+          </w14:textFill>
+        </w:rPr>
+        <w:t>Income</w:t>
+      </w:r>
+      <w:r>
+        <w:rPr>
+          <w:rFonts w:ascii="Courier" w:hAnsi="Courier"/>
+          <w:sz w:val="20"/>
+          <w:szCs w:val="20"/>
+          <w:rtl w:val="0"/>
+        </w:rPr>
+        <w:t>();</w:t>
+      </w:r>
+    </w:p>
+    <w:p>
+      <w:pPr>
+        <w:pStyle w:val="Default"/>
+        <w:tabs>
+          <w:tab w:val="left" w:pos="720"/>
+          <w:tab w:val="left" w:pos="1440"/>
+          <w:tab w:val="left" w:pos="2160"/>
+          <w:tab w:val="left" w:pos="2880"/>
+          <w:tab w:val="left" w:pos="3600"/>
+          <w:tab w:val="left" w:pos="4320"/>
+          <w:tab w:val="left" w:pos="5040"/>
+          <w:tab w:val="left" w:pos="5760"/>
+          <w:tab w:val="left" w:pos="6480"/>
+          <w:tab w:val="left" w:pos="7200"/>
+          <w:tab w:val="left" w:pos="7920"/>
+          <w:tab w:val="left" w:pos="8640"/>
+          <w:tab w:val="left" w:pos="9360"/>
+        </w:tabs>
+        <w:bidi w:val="0"/>
+        <w:spacing w:before="0" w:line="240" w:lineRule="auto"/>
+        <w:ind w:left="0" w:right="0" w:firstLine="0"/>
+        <w:jc w:val="left"/>
+        <w:rPr>
+          <w:rFonts w:ascii="Courier" w:cs="Courier" w:hAnsi="Courier" w:eastAsia="Courier"/>
+          <w:sz w:val="20"/>
+          <w:szCs w:val="20"/>
+          <w:rtl w:val="0"/>
+        </w:rPr>
+      </w:pPr>
+      <w:r>
+        <w:rPr>
+          <w:rFonts w:ascii="Courier" w:hAnsi="Courier"/>
+          <w:sz w:val="20"/>
+          <w:szCs w:val="20"/>
+          <w:rtl w:val="0"/>
+        </w:rPr>
+        <w:t xml:space="preserve">  }</w:t>
+      </w:r>
+    </w:p>
+    <w:p>
+      <w:pPr>
+        <w:pStyle w:val="Default"/>
+        <w:tabs>
+          <w:tab w:val="left" w:pos="720"/>
+          <w:tab w:val="left" w:pos="1440"/>
+          <w:tab w:val="left" w:pos="2160"/>
+          <w:tab w:val="left" w:pos="2880"/>
+          <w:tab w:val="left" w:pos="3600"/>
+          <w:tab w:val="left" w:pos="4320"/>
+          <w:tab w:val="left" w:pos="5040"/>
+          <w:tab w:val="left" w:pos="5760"/>
+          <w:tab w:val="left" w:pos="6480"/>
+          <w:tab w:val="left" w:pos="7200"/>
+          <w:tab w:val="left" w:pos="7920"/>
+          <w:tab w:val="left" w:pos="8640"/>
+          <w:tab w:val="left" w:pos="9360"/>
+        </w:tabs>
+        <w:bidi w:val="0"/>
+        <w:spacing w:before="0" w:line="240" w:lineRule="auto"/>
+        <w:ind w:left="0" w:right="0" w:firstLine="0"/>
+        <w:jc w:val="left"/>
+        <w:rPr>
+          <w:rFonts w:ascii="Courier" w:cs="Courier" w:hAnsi="Courier" w:eastAsia="Courier"/>
+          <w:sz w:val="20"/>
+          <w:szCs w:val="20"/>
+          <w:rtl w:val="0"/>
+        </w:rPr>
+      </w:pPr>
+      <w:r>
+        <w:rPr>
+          <w:rFonts w:ascii="Courier" w:hAnsi="Courier"/>
+          <w:sz w:val="20"/>
+          <w:szCs w:val="20"/>
+          <w:rtl w:val="0"/>
+        </w:rPr>
+        <w:t>};</w:t>
+      </w:r>
+    </w:p>
+    <w:p>
+      <w:pPr>
+        <w:pStyle w:val="Default"/>
+        <w:tabs>
+          <w:tab w:val="left" w:pos="720"/>
+          <w:tab w:val="left" w:pos="1440"/>
+          <w:tab w:val="left" w:pos="2160"/>
+          <w:tab w:val="left" w:pos="2880"/>
+          <w:tab w:val="left" w:pos="3600"/>
+          <w:tab w:val="left" w:pos="4320"/>
+          <w:tab w:val="left" w:pos="5040"/>
+          <w:tab w:val="left" w:pos="5760"/>
+          <w:tab w:val="left" w:pos="6480"/>
+          <w:tab w:val="left" w:pos="7200"/>
+          <w:tab w:val="left" w:pos="7920"/>
+          <w:tab w:val="left" w:pos="8640"/>
+          <w:tab w:val="left" w:pos="9360"/>
+        </w:tabs>
+        <w:bidi w:val="0"/>
+        <w:spacing w:before="0" w:line="240" w:lineRule="auto"/>
+        <w:ind w:left="0" w:right="0" w:firstLine="0"/>
+        <w:jc w:val="left"/>
+        <w:rPr>
           <w:rFonts w:ascii="Times New Roman" w:cs="Times New Roman" w:hAnsi="Times New Roman" w:eastAsia="Times New Roman"/>
           <w:b w:val="1"/>
           <w:bCs w:val="1"/>
@@ -3654,6 +4185,44 @@
           <w:sz w:val="28"/>
           <w:szCs w:val="28"/>
           <w:rtl w:val="0"/>
+          <w:lang w:val="en-US"/>
+        </w:rPr>
+        <w:t xml:space="preserve"> </w:t>
+      </w:r>
+      <w:r>
+        <w:rPr>
+          <w:rFonts w:ascii="Times New Roman" w:hAnsi="Times New Roman" w:hint="default"/>
+          <w:sz w:val="28"/>
+          <w:szCs w:val="28"/>
+          <w:rtl w:val="0"/>
+        </w:rPr>
+        <w:t xml:space="preserve">і в мові </w:t>
+      </w:r>
+      <w:r>
+        <w:rPr>
+          <w:rFonts w:ascii="Times New Roman" w:hAnsi="Times New Roman"/>
+          <w:sz w:val="28"/>
+          <w:szCs w:val="28"/>
+          <w:rtl w:val="0"/>
+          <w:lang w:val="en-US"/>
+        </w:rPr>
+        <w:t xml:space="preserve">C++ </w:t>
+      </w:r>
+      <w:r>
+        <w:rPr>
+          <w:rFonts w:ascii="Times New Roman" w:hAnsi="Times New Roman" w:hint="default"/>
+          <w:sz w:val="28"/>
+          <w:szCs w:val="28"/>
+          <w:rtl w:val="0"/>
+        </w:rPr>
+        <w:t>вона відображається вказівником</w:t>
+      </w:r>
+      <w:r>
+        <w:rPr>
+          <w:rFonts w:ascii="Times New Roman" w:hAnsi="Times New Roman"/>
+          <w:sz w:val="28"/>
+          <w:szCs w:val="28"/>
+          <w:rtl w:val="0"/>
         </w:rPr>
         <w:t>.</w:t>
       </w:r>
@@ -3816,8 +4385,55 @@
           <w:szCs w:val="28"/>
           <w:rtl w:val="0"/>
         </w:rPr>
+        <w:t xml:space="preserve">, </w:t>
+      </w:r>
+      <w:r>
+        <w:rPr>
+          <w:rFonts w:ascii="Times New Roman" w:hAnsi="Times New Roman" w:hint="default"/>
+          <w:sz w:val="28"/>
+          <w:szCs w:val="28"/>
+          <w:rtl w:val="0"/>
+        </w:rPr>
+        <w:t xml:space="preserve">у </w:t>
+      </w:r>
+      <w:r>
+        <w:rPr>
+          <w:rFonts w:ascii="Times New Roman" w:hAnsi="Times New Roman"/>
+          <w:sz w:val="28"/>
+          <w:szCs w:val="28"/>
+          <w:rtl w:val="0"/>
+          <w:lang w:val="en-US"/>
+        </w:rPr>
+        <w:t xml:space="preserve">C++ </w:t>
+      </w:r>
+      <w:r>
+        <w:rPr>
+          <w:rFonts w:ascii="Times New Roman" w:hAnsi="Times New Roman" w:hint="default"/>
+          <w:sz w:val="28"/>
+          <w:szCs w:val="28"/>
+          <w:rtl w:val="0"/>
+        </w:rPr>
+        <w:t>це є звичайний екземпляр класу</w:t>
+      </w:r>
+      <w:r>
+        <w:rPr>
+          <w:rFonts w:ascii="Times New Roman" w:hAnsi="Times New Roman"/>
+          <w:sz w:val="28"/>
+          <w:szCs w:val="28"/>
+          <w:rtl w:val="0"/>
+        </w:rPr>
         <w:t>.</w:t>
       </w:r>
+    </w:p>
+    <w:p>
+      <w:pPr>
+        <w:pStyle w:val="Normal.0"/>
+        <w:spacing w:after="240"/>
+        <w:jc w:val="center"/>
+        <w:rPr>
+          <w:rFonts w:ascii="Times New Roman" w:cs="Times New Roman" w:hAnsi="Times New Roman" w:eastAsia="Times New Roman"/>
+        </w:rPr>
+      </w:pPr>
     </w:p>
     <w:p>
       <w:pPr>
@@ -4629,7 +5245,7 @@
           <w:szCs w:val="28"/>
           <w:rtl w:val="0"/>
         </w:rPr>
-        <w:t xml:space="preserve"> працівник система</w:t>
+        <w:t xml:space="preserve"> працівник системи</w:t>
       </w:r>
       <w:r>
         <w:rPr>
@@ -4723,6 +5339,120 @@
           <w:rtl w:val="0"/>
         </w:rPr>
         <w:t xml:space="preserve">). </w:t>
+      </w:r>
+      <w:r>
+        <w:rPr>
+          <w:rFonts w:ascii="Times New Roman" w:hAnsi="Times New Roman" w:hint="default"/>
+          <w:sz w:val="28"/>
+          <w:szCs w:val="28"/>
+          <w:rtl w:val="0"/>
+        </w:rPr>
+        <w:t xml:space="preserve">Спеціалізовна сутність </w:t>
+      </w:r>
+      <w:r>
+        <w:rPr>
+          <w:rFonts w:ascii="Times New Roman" w:hAnsi="Times New Roman" w:hint="default"/>
+          <w:b w:val="1"/>
+          <w:bCs w:val="1"/>
+          <w:sz w:val="28"/>
+          <w:szCs w:val="28"/>
+          <w:rtl w:val="0"/>
+        </w:rPr>
+        <w:t>Працівник</w:t>
+      </w:r>
+      <w:r>
+        <w:rPr>
+          <w:rFonts w:ascii="Times New Roman" w:hAnsi="Times New Roman"/>
+          <w:sz w:val="28"/>
+          <w:szCs w:val="28"/>
+          <w:rtl w:val="0"/>
+        </w:rPr>
+        <w:t>.</w:t>
+      </w:r>
+    </w:p>
+    <w:p>
+      <w:pPr>
+        <w:pStyle w:val="List Paragraph"/>
+        <w:numPr>
+          <w:ilvl w:val="0"/>
+          <w:numId w:val="5"/>
+        </w:numPr>
+        <w:bidi w:val="0"/>
+        <w:ind w:right="0"/>
+        <w:jc w:val="left"/>
+        <w:rPr>
+          <w:rFonts w:ascii="Times New Roman" w:hAnsi="Times New Roman" w:hint="default"/>
+          <w:sz w:val="28"/>
+          <w:szCs w:val="28"/>
+          <w:rtl w:val="0"/>
+        </w:rPr>
+      </w:pPr>
+      <w:r>
+        <w:rPr>
+          <w:rFonts w:ascii="Times New Roman" w:hAnsi="Times New Roman" w:hint="default"/>
+          <w:b w:val="1"/>
+          <w:bCs w:val="1"/>
+          <w:sz w:val="28"/>
+          <w:szCs w:val="28"/>
+          <w:rtl w:val="0"/>
+        </w:rPr>
+        <w:t>Пілот</w:t>
+      </w:r>
+      <w:r>
+        <w:rPr>
+          <w:rFonts w:ascii="Times New Roman" w:hAnsi="Times New Roman" w:hint="default"/>
+          <w:sz w:val="28"/>
+          <w:szCs w:val="28"/>
+          <w:rtl w:val="0"/>
+        </w:rPr>
+        <w:t xml:space="preserve"> –</w:t>
+      </w:r>
+      <w:r>
+        <w:rPr>
+          <w:rFonts w:ascii="Times New Roman" w:hAnsi="Times New Roman" w:hint="default"/>
+          <w:sz w:val="28"/>
+          <w:szCs w:val="28"/>
+          <w:rtl w:val="0"/>
+        </w:rPr>
+        <w:t xml:space="preserve"> працівник системи</w:t>
+      </w:r>
+      <w:r>
+        <w:rPr>
+          <w:rFonts w:ascii="Times New Roman" w:hAnsi="Times New Roman"/>
+          <w:sz w:val="28"/>
+          <w:szCs w:val="28"/>
+          <w:rtl w:val="0"/>
+        </w:rPr>
+        <w:t xml:space="preserve">, </w:t>
+      </w:r>
+      <w:r>
+        <w:rPr>
+          <w:rFonts w:ascii="Times New Roman" w:hAnsi="Times New Roman" w:hint="default"/>
+          <w:sz w:val="28"/>
+          <w:szCs w:val="28"/>
+          <w:rtl w:val="0"/>
+        </w:rPr>
+        <w:t xml:space="preserve">який має можливість керувати </w:t>
+      </w:r>
+      <w:r>
+        <w:rPr>
+          <w:rFonts w:ascii="Times New Roman" w:hAnsi="Times New Roman" w:hint="default"/>
+          <w:b w:val="1"/>
+          <w:bCs w:val="1"/>
+          <w:sz w:val="28"/>
+          <w:szCs w:val="28"/>
+          <w:rtl w:val="0"/>
+        </w:rPr>
+        <w:t>Літаком</w:t>
+      </w:r>
+      <w:r>
+        <w:rPr>
+          <w:rFonts w:ascii="Times New Roman" w:hAnsi="Times New Roman"/>
+          <w:sz w:val="28"/>
+          <w:szCs w:val="28"/>
+          <w:rtl w:val="0"/>
+        </w:rPr>
+        <w:t xml:space="preserve">. </w:t>
       </w:r>
       <w:r>
         <w:rPr>
@@ -5073,7 +5803,26 @@
           <w:rtl w:val="0"/>
           <w:lang w:val="en-US"/>
         </w:rPr>
-        <w:t>, 1 to 1</w:t>
+        <w:t xml:space="preserve">, 1 </w:t>
+      </w:r>
+      <w:r>
+        <w:rPr>
+          <w:rFonts w:ascii="Times New Roman" w:hAnsi="Times New Roman" w:hint="default"/>
+          <w:sz w:val="28"/>
+          <w:szCs w:val="28"/>
+          <w:rtl w:val="0"/>
+        </w:rPr>
+        <w:t>до</w:t>
+      </w:r>
+      <w:r>
+        <w:rPr>
+          <w:rFonts w:ascii="Times New Roman" w:hAnsi="Times New Roman"/>
+          <w:sz w:val="28"/>
+          <w:szCs w:val="28"/>
+          <w:rtl w:val="0"/>
+          <w:lang w:val="en-US"/>
+        </w:rPr>
+        <w:t xml:space="preserve"> 1</w:t>
       </w:r>
       <w:r>
         <w:rPr>
@@ -5573,56 +6322,20 @@
         </w:rPr>
         <w:t>.</w:t>
       </w:r>
-      <w:r>
-        <w:rPr>
-          <w:rFonts w:ascii="Arial Unicode MS" w:cs="Arial Unicode MS" w:hAnsi="Arial Unicode MS" w:eastAsia="Arial Unicode MS"/>
-          <w:b w:val="0"/>
-          <w:bCs w:val="0"/>
-          <w:i w:val="0"/>
-          <w:iCs w:val="0"/>
-          <w:sz w:val="28"/>
-          <w:szCs w:val="28"/>
-        </w:rPr>
-        <w:br w:type="page"/>
-      </w:r>
-    </w:p>
-    <w:p>
-      <w:pPr>
-        <w:pStyle w:val="Normal.0"/>
-        <w:jc w:val="center"/>
+    </w:p>
+    <w:p>
+      <w:pPr>
+        <w:pStyle w:val="List Paragraph"/>
+        <w:bidi w:val="0"/>
+        <w:ind w:left="0" w:right="0" w:firstLine="0"/>
+        <w:jc w:val="left"/>
         <w:rPr>
           <w:rFonts w:ascii="Times New Roman" w:cs="Times New Roman" w:hAnsi="Times New Roman" w:eastAsia="Times New Roman"/>
           <w:sz w:val="28"/>
           <w:szCs w:val="28"/>
-        </w:rPr>
-      </w:pPr>
-      <w:r>
-        <w:rPr>
-          <w:rFonts w:ascii="Times New Roman" w:hAnsi="Times New Roman" w:hint="default"/>
-          <w:sz w:val="28"/>
-          <w:szCs w:val="28"/>
-          <w:rtl w:val="0"/>
-        </w:rPr>
-        <w:t>Рис</w:t>
-      </w:r>
-      <w:r>
-        <w:rPr>
-          <w:rFonts w:ascii="Times New Roman" w:hAnsi="Times New Roman"/>
-          <w:sz w:val="28"/>
-          <w:szCs w:val="28"/>
-          <w:rtl w:val="0"/>
-        </w:rPr>
-        <w:t>. 1. UML-</w:t>
-      </w:r>
-      <w:r>
-        <w:rPr>
-          <w:rFonts w:ascii="Times New Roman" w:hAnsi="Times New Roman" w:hint="default"/>
-          <w:sz w:val="28"/>
-          <w:szCs w:val="28"/>
-          <w:rtl w:val="0"/>
-        </w:rPr>
-        <w:t>діаграма на концептуальному рівні</w:t>
-      </w:r>
+          <w:rtl w:val="0"/>
+        </w:rPr>
+      </w:pPr>
       <w:r>
         <w:rPr>
           <w:rFonts w:ascii="Times New Roman" w:cs="Times New Roman" w:hAnsi="Times New Roman" w:eastAsia="Times New Roman"/>
@@ -5633,12 +6346,12 @@
           <wp:anchor distT="152400" distB="152400" distL="152400" distR="152400" simplePos="0" relativeHeight="251659264" behindDoc="0" locked="0" layoutInCell="1" allowOverlap="1">
             <wp:simplePos x="0" y="0"/>
             <wp:positionH relativeFrom="margin">
-              <wp:posOffset>665147</wp:posOffset>
+              <wp:posOffset>-6350</wp:posOffset>
             </wp:positionH>
-            <wp:positionV relativeFrom="page">
-              <wp:posOffset>692150</wp:posOffset>
+            <wp:positionV relativeFrom="line">
+              <wp:posOffset>315200</wp:posOffset>
             </wp:positionV>
-            <wp:extent cx="4773960" cy="7722273"/>
+            <wp:extent cx="6116955" cy="5432541"/>
             <wp:effectExtent l="0" t="0" r="0" b="0"/>
             <wp:wrapTopAndBottom distT="152400" distB="152400"/>
             <wp:docPr id="1073741825" name="officeArt object" descr="Image"/>
@@ -5663,7 +6376,7 @@
                   <pic:spPr>
                     <a:xfrm>
                       <a:off x="0" y="0"/>
-                      <a:ext cx="4773960" cy="7722273"/>
+                      <a:ext cx="6116955" cy="5432541"/>
                     </a:xfrm>
                     <a:prstGeom prst="rect">
                       <a:avLst/>
@@ -5683,6 +6396,47 @@
     </w:p>
     <w:p>
       <w:pPr>
+        <w:pStyle w:val="List Paragraph"/>
+        <w:bidi w:val="0"/>
+        <w:ind w:left="0" w:right="0" w:firstLine="0"/>
+        <w:jc w:val="center"/>
+        <w:rPr>
+          <w:rFonts w:ascii="Times New Roman" w:cs="Times New Roman" w:hAnsi="Times New Roman" w:eastAsia="Times New Roman"/>
+          <w:sz w:val="28"/>
+          <w:szCs w:val="28"/>
+          <w:rtl w:val="0"/>
+        </w:rPr>
+      </w:pPr>
+      <w:r>
+        <w:rPr>
+          <w:rFonts w:ascii="Times New Roman" w:hAnsi="Times New Roman" w:hint="default"/>
+          <w:sz w:val="28"/>
+          <w:szCs w:val="28"/>
+          <w:rtl w:val="0"/>
+        </w:rPr>
+        <w:t>Рис</w:t>
+      </w:r>
+      <w:r>
+        <w:rPr>
+          <w:rFonts w:ascii="Times New Roman" w:hAnsi="Times New Roman"/>
+          <w:sz w:val="28"/>
+          <w:szCs w:val="28"/>
+          <w:rtl w:val="0"/>
+        </w:rPr>
+        <w:t>. 1. UML-</w:t>
+      </w:r>
+      <w:r>
+        <w:rPr>
+          <w:rFonts w:ascii="Times New Roman" w:hAnsi="Times New Roman" w:hint="default"/>
+          <w:sz w:val="28"/>
+          <w:szCs w:val="28"/>
+          <w:rtl w:val="0"/>
+        </w:rPr>
+        <w:t>діаграма на концептуальному рівні</w:t>
+      </w:r>
+    </w:p>
+    <w:p>
+      <w:pPr>
         <w:pStyle w:val="Normal.0"/>
         <w:jc w:val="center"/>
         <w:rPr>
@@ -5745,19 +6499,33 @@
           <w:szCs w:val="28"/>
           <w:rtl w:val="0"/>
         </w:rPr>
-        <w:t xml:space="preserve">діаграма </w:t>
-      </w:r>
-      <w:r>
+        <w:t>діаграма на рівні реалізації</w:t>
+      </w:r>
+      <w:r>
+        <w:rPr>
+          <w:rFonts w:ascii="Times New Roman" w:hAnsi="Times New Roman"/>
+          <w:sz w:val="28"/>
+          <w:szCs w:val="28"/>
+          <w:rtl w:val="0"/>
+        </w:rPr>
+        <w:t>.</w:t>
+      </w:r>
+      <w:r>
+        <w:rPr>
+          <w:rFonts w:ascii="Times New Roman" w:cs="Times New Roman" w:hAnsi="Times New Roman" w:eastAsia="Times New Roman"/>
+          <w:sz w:val="28"/>
+          <w:szCs w:val="28"/>
+        </w:rPr>
         <w:drawing xmlns:a="http://schemas.openxmlformats.org/drawingml/2006/main">
           <wp:anchor distT="152400" distB="152400" distL="152400" distR="152400" simplePos="0" relativeHeight="251660288" behindDoc="0" locked="0" layoutInCell="1" allowOverlap="1">
             <wp:simplePos x="0" y="0"/>
-            <wp:positionH relativeFrom="page">
-              <wp:posOffset>2164992</wp:posOffset>
+            <wp:positionH relativeFrom="margin">
+              <wp:posOffset>-6349</wp:posOffset>
             </wp:positionH>
             <wp:positionV relativeFrom="page">
-              <wp:posOffset>539594</wp:posOffset>
+              <wp:posOffset>539750</wp:posOffset>
             </wp:positionV>
-            <wp:extent cx="3586516" cy="8706333"/>
+            <wp:extent cx="6116955" cy="7126453"/>
             <wp:effectExtent l="0" t="0" r="0" b="0"/>
             <wp:wrapTopAndBottom distT="152400" distB="152400"/>
             <wp:docPr id="1073741826" name="officeArt object" descr="Image"/>
@@ -5775,7 +6543,6 @@
                     <a:blip r:embed="rId5">
                       <a:extLst/>
                     </a:blip>
-                    <a:srcRect l="0" t="0" r="0" b="0"/>
                     <a:stretch>
                       <a:fillRect/>
                     </a:stretch>
@@ -5783,7 +6550,7 @@
                   <pic:spPr>
                     <a:xfrm>
                       <a:off x="0" y="0"/>
-                      <a:ext cx="3586516" cy="8706333"/>
+                      <a:ext cx="6116955" cy="7126453"/>
                     </a:xfrm>
                     <a:prstGeom prst="rect">
                       <a:avLst/>
@@ -5799,24 +6566,6 @@
             </a:graphic>
           </wp:anchor>
         </w:drawing>
-      </w:r>
-      <w:r>
-        <w:rPr>
-          <w:rFonts w:ascii="Times New Roman" w:hAnsi="Times New Roman" w:hint="default"/>
-          <w:sz w:val="28"/>
-          <w:szCs w:val="28"/>
-          <w:rtl w:val="0"/>
-        </w:rPr>
-        <w:t>на рівні реалізації</w:t>
-      </w:r>
-      <w:r>
-        <w:rPr>
-          <w:rFonts w:ascii="Times New Roman" w:hAnsi="Times New Roman"/>
-          <w:sz w:val="28"/>
-          <w:szCs w:val="28"/>
-          <w:rtl w:val="0"/>
-        </w:rPr>
-        <w:t>.</w:t>
       </w:r>
     </w:p>
     <w:p>

</xml_diff>